<commit_message>
Anexo segunda idea y cita al primer párrafo
</commit_message>
<xml_diff>
--- a/Borrador Artículo Argumentativo.docx
+++ b/Borrador Artículo Argumentativo.docx
@@ -469,34 +469,159 @@
     <w:p/>
     <w:p>
       <w:r>
-        <w:t>El crecimiento en el uso de las tecnologías de la industria 4.0 representa cambios en las herramientas empleadas para la solución de problemas</w:t>
-      </w:r>
-      <w:r>
-        <w:t xml:space="preserve"> las cuales</w:t>
-      </w:r>
-      <w:r>
-        <w:t xml:space="preserve"> poseen un funcionamiento propio </w:t>
-      </w:r>
-      <w:r>
-        <w:t>de cada</w:t>
-      </w:r>
-      <w:r>
-        <w:t xml:space="preserve"> dispositivo</w:t>
-      </w:r>
-      <w:r>
-        <w:t>, independientes entre sí</w:t>
-      </w:r>
-      <w:r>
-        <w:t xml:space="preserve">, por lo cual se requiere un conocimiento previo para lograr </w:t>
-      </w:r>
-      <w:r>
-        <w:t>operarlo de forma exitosa y eficiente; Los ingenieros se pueden catalogar como piezas fundamentales en el desarrollo y cambio de una sociedad, por lo cual su conocimiento debe ser transitivo y no estático en el tiempo, permitiéndoles adquirir las facultades suficientes para darle manejo a las herramientas que se encuentren en su entorno</w:t>
-      </w:r>
-      <w:r>
-        <w:t>, por lo cual las bases de estos conocimientos deben ser construidas desde su formación inicial en la ingeniería, no en procesos más especializados como los posgrados orientados al manejo de las herramientas del medio</w:t>
+        <w:t>La aparición de las</w:t>
+      </w:r>
+      <w:r>
+        <w:t xml:space="preserve"> tecnologías de la industria 4.0 representa cambios en las herramientas empleadas para la solución de problemas</w:t>
+      </w:r>
+      <w:r>
+        <w:t>,</w:t>
+      </w:r>
+      <w:r>
+        <w:t xml:space="preserve"> dispositivos</w:t>
+      </w:r>
+      <w:r>
+        <w:t xml:space="preserve"> l</w:t>
+      </w:r>
+      <w:r>
+        <w:t>o</w:t>
+      </w:r>
+      <w:r>
+        <w:t>s cuales</w:t>
+      </w:r>
+      <w:r>
+        <w:t xml:space="preserve"> poseen un funcionamiento propio</w:t>
+      </w:r>
+      <w:r>
+        <w:t xml:space="preserve"> e independiente entre sí, </w:t>
+      </w:r>
+      <w:r>
+        <w:t>de modo que</w:t>
+      </w:r>
+      <w:r>
+        <w:t xml:space="preserve"> se requiere un conocimiento previo para lograr </w:t>
+      </w:r>
+      <w:r>
+        <w:t xml:space="preserve">operarlo de </w:t>
+      </w:r>
+      <w:r>
+        <w:t>manera</w:t>
+      </w:r>
+      <w:r>
+        <w:t xml:space="preserve"> exitosa y eficiente</w:t>
+      </w:r>
+      <w:r>
+        <w:t>.</w:t>
+      </w:r>
+      <w:r>
+        <w:t xml:space="preserve"> Los ingenieros se pueden catalogar como piezas fundamentales </w:t>
+      </w:r>
+      <w:r>
+        <w:t xml:space="preserve">en el cambio de una sociedad en la </w:t>
+      </w:r>
+      <w:r>
+        <w:t>transición entre las eras del desarrollo gracias a su capacidad de innovación y resolución de problemas</w:t>
+      </w:r>
+      <w:r>
+        <w:t xml:space="preserve">, por lo </w:t>
+      </w:r>
+      <w:r>
+        <w:t>tanto</w:t>
+      </w:r>
+      <w:r>
+        <w:t xml:space="preserve"> su conocimiento debe ser transitivo y no estático en el tiempo, permitiéndoles adquirir las facultades suficientes para darle manejo a las herramientas que se encuentren en su entorno</w:t>
+      </w:r>
+      <w:r>
+        <w:t xml:space="preserve">, por lo cual las bases de estos conocimientos deben ser construidas desde su formación inicial </w:t>
+      </w:r>
+      <w:r>
+        <w:t>ingenieril</w:t>
+      </w:r>
+      <w:r>
+        <w:t>,</w:t>
+      </w:r>
+      <w:r>
+        <w:t xml:space="preserve"> ya que este cambio al uso de las tecnologías en la manufactura es de forma </w:t>
+      </w:r>
+      <w:r>
+        <w:t>drástica y como afirman George et al. [1] “</w:t>
+      </w:r>
+      <w:r>
+        <w:t>Tras miles de años de trabajo manual, a finales del siglo XVIII se produjo un cambio repentino y radical que sólo puede calificarse de revolución.</w:t>
+      </w:r>
+      <w:r>
+        <w:t>” haciendo referencia a la implementación de la IA</w:t>
+      </w:r>
+      <w:r>
+        <w:t xml:space="preserve"> que por consiguiente requiere aptitudes suficientes para su ejecución</w:t>
       </w:r>
       <w:r>
         <w:t xml:space="preserve">. </w:t>
+      </w:r>
+    </w:p>
+    <w:p/>
+    <w:p>
+      <w:r>
+        <w:t xml:space="preserve">Gracias al auge de estas tecnologías de la industria 4.0 es necesario generar adaptaciones las cuales permitan explotar al máximo su potencial, para los hogares haciendo uso del </w:t>
+      </w:r>
+      <w:proofErr w:type="spellStart"/>
+      <w:r>
+        <w:t>IoT</w:t>
+      </w:r>
+      <w:proofErr w:type="spellEnd"/>
+      <w:r>
+        <w:t xml:space="preserve"> posibilitándonos la facilidad de tener un control más rápido y detallado de los hogares gracias al </w:t>
+      </w:r>
+      <w:r>
+        <w:t xml:space="preserve">vínculo </w:t>
+      </w:r>
+      <w:r>
+        <w:t xml:space="preserve">entre los </w:t>
+      </w:r>
+      <w:r>
+        <w:t>electrodomésticos</w:t>
+      </w:r>
+      <w:r>
+        <w:t xml:space="preserve"> y los dispositivos </w:t>
+      </w:r>
+      <w:r>
+        <w:lastRenderedPageBreak/>
+        <w:t>móviles propios, generando un monitoreo constante del estado de los equipos y en el caso de las empresas se amplía en gran medida las posibilidades de mejora proporcionadas</w:t>
+      </w:r>
+      <w:r>
+        <w:t>,</w:t>
+      </w:r>
+      <w:r>
+        <w:t xml:space="preserve"> como puede ser </w:t>
+      </w:r>
+      <w:r>
+        <w:t xml:space="preserve">mediante el uso del </w:t>
+      </w:r>
+      <w:proofErr w:type="spellStart"/>
+      <w:r>
+        <w:t>big</w:t>
+      </w:r>
+      <w:proofErr w:type="spellEnd"/>
+      <w:r>
+        <w:t xml:space="preserve"> data y la IA </w:t>
+      </w:r>
+      <w:r>
+        <w:t>se logra la</w:t>
+      </w:r>
+      <w:r>
+        <w:t xml:space="preserve"> automatización de procesos, reducción en tiempos de ejecución, </w:t>
+      </w:r>
+      <w:r>
+        <w:t xml:space="preserve">mayor </w:t>
+      </w:r>
+      <w:r>
+        <w:t xml:space="preserve">competitividad en el sector, mejoras en la gestión, entre otros. </w:t>
+      </w:r>
+    </w:p>
+    <w:p/>
+    <w:p>
+      <w:r>
+        <w:t xml:space="preserve">A lo largo de la historia se ha visto en el mundo como las empresas que se han adaptado rápidamente a las innovaciones de las revoluciones industriales son las que más se ven beneficiadas </w:t>
       </w:r>
     </w:p>
     <w:p/>
@@ -504,8 +629,32 @@
     <w:p/>
     <w:p/>
     <w:p/>
-    <w:p/>
-    <w:p/>
+    <w:p>
+      <w:pPr>
+        <w:rPr>
+          <w:lang w:val="en-US"/>
+        </w:rPr>
+      </w:pPr>
+      <w:r>
+        <w:rPr>
+          <w:lang w:val="en-US"/>
+        </w:rPr>
+        <w:t xml:space="preserve">[1] </w:t>
+      </w:r>
+      <w:r>
+        <w:rPr>
+          <w:lang w:val="en-US"/>
+        </w:rPr>
+        <w:t>George, Michael L., Sr., Daniel K. Blackwell, Michael L. George Jr., and Dinesh Rajan. 2019. “THE PRODUCTIVITY CHALLENGE OF THE TWENTY-FIRST CENTURY.” Chap. 3 in Lean Six Sigma in the Age of Artificial Intelligence: Harnessing the Power of the Fourth Industrial Revolution. 1st ed. New York: McGraw-Hill Education. https://www-accessengineeringlibrary-com.udea.lookproxy.com/content/book/9781260135039/chapter/chapter3</w:t>
+      </w:r>
+    </w:p>
+    <w:p>
+      <w:pPr>
+        <w:rPr>
+          <w:lang w:val="en-US"/>
+        </w:rPr>
+      </w:pPr>
+    </w:p>
     <w:p>
       <w:hyperlink r:id="rId13" w:history="1">
         <w:r>

</xml_diff>

<commit_message>
modificación párrafos y anexo ideas
</commit_message>
<xml_diff>
--- a/Borrador Artículo Argumentativo.docx
+++ b/Borrador Artículo Argumentativo.docx
@@ -455,7 +455,19 @@
     <w:p/>
     <w:p>
       <w:r>
-        <w:t>La cuarta revolución industrial trae consigo grandes desarrollos que permitirán impulsar la productividad en empresas y ejecución de labores cotidianas, gracias a las opciones tecnológicas como la inteligencia artificial (IA), internet de las cosas (</w:t>
+        <w:t xml:space="preserve">La cuarta revolución industrial trae consigo grandes desarrollos que permitirán impulsar la productividad en empresas y ejecución de labores cotidianas, gracias a las opciones tecnológicas como la inteligencia artificial (IA), </w:t>
+      </w:r>
+      <w:r>
+        <w:t>I</w:t>
+      </w:r>
+      <w:r>
+        <w:t xml:space="preserve">nternet de las </w:t>
+      </w:r>
+      <w:r>
+        <w:t>C</w:t>
+      </w:r>
+      <w:r>
+        <w:t>osas (</w:t>
       </w:r>
       <w:proofErr w:type="spellStart"/>
       <w:r>
@@ -498,6 +510,18 @@
     <w:p/>
     <w:p>
       <w:r>
+        <w:t>A lo largo de la historia, hemos observado cómo las empresas que se adaptan rápidamente a las innovaciones de las revoluciones industriales son las que obtienen los mayores beneficios, como lo destacan George et al. [</w:t>
+      </w:r>
+      <w:r>
+        <w:t>1</w:t>
+      </w:r>
+      <w:r>
+        <w:t>] “El ejemplo más conocido es el Modelo T de Henry Ford, cuya producción anual superó los 2 millones de automóviles en 1920. Esta segunda revolución manufacturera redujo el precio del Modelo T de 850 dólares en 1908 a 245 dólares en 1922, ¡y Ford tenía más del 60% del mercado!”. Fue durante esta segunda revolución que la empresa Ford aprovechó la nueva maquinaria de funcionamiento eléctrico para mejorar su producción, resaltándose un claro caso en el cual una empresa se adapta de una manera veloz y se logra aprovechar de los beneficios existentes.</w:t>
+      </w:r>
+    </w:p>
+    <w:p/>
+    <w:p>
+      <w:r>
         <w:t>La aparición de las</w:t>
       </w:r>
       <w:r>
@@ -558,7 +582,11 @@
         <w:t>tanto</w:t>
       </w:r>
       <w:r>
-        <w:t xml:space="preserve"> su conocimiento debe ser transitivo y no estático en el tiempo, permitiéndoles adquirir las facultades suficientes para darle manejo a las herramientas que se encuentren en su entorno</w:t>
+        <w:t xml:space="preserve"> su conocimiento debe ser transitivo y no estático en el tiempo, permitiéndoles adquirir las facultades suficientes para darle manejo a las herramientas </w:t>
+      </w:r>
+      <w:r>
+        <w:lastRenderedPageBreak/>
+        <w:t>que se encuentren en su entorno</w:t>
       </w:r>
       <w:r>
         <w:t xml:space="preserve">, por lo cual las bases de estos conocimientos deben ser construidas desde su formación inicial </w:t>
@@ -573,7 +601,13 @@
         <w:t xml:space="preserve"> ya que este cambio al uso de las tecnologías en la manufactura es de forma </w:t>
       </w:r>
       <w:r>
-        <w:t>drástica y como afirman George et al. [1] “</w:t>
+        <w:t>drástica y como afirman George et al. [</w:t>
+      </w:r>
+      <w:r>
+        <w:t>2</w:t>
+      </w:r>
+      <w:r>
+        <w:t>] “</w:t>
       </w:r>
       <w:r>
         <w:t>…</w:t>
@@ -591,7 +625,13 @@
     <w:p/>
     <w:p>
       <w:r>
-        <w:t xml:space="preserve">Gracias al auge de estas tecnologías de la industria 4.0 es necesario generar adaptaciones las cuales permitan explotar al máximo su potencial, para los hogares haciendo uso del </w:t>
+        <w:t xml:space="preserve">Gracias al auge de las tecnologías de la industria 4.0, es </w:t>
+      </w:r>
+      <w:r>
+        <w:t>necesario</w:t>
+      </w:r>
+      <w:r>
+        <w:t xml:space="preserve"> realizar adaptaciones que permitan aprovechar al máximo su potencial. En el ámbito doméstico, el </w:t>
       </w:r>
       <w:proofErr w:type="spellStart"/>
       <w:r>
@@ -599,87 +639,62 @@
       </w:r>
       <w:proofErr w:type="spellEnd"/>
       <w:r>
-        <w:t xml:space="preserve"> posibilitándonos la facilidad de tener un control más rápido y </w:t>
-      </w:r>
+        <w:t xml:space="preserve"> nos brinda la facilidad de tener un control más rápido y detallado de nuestros hogares, al establecer un vínculo entre los electrodomésticos y nuestros propios dispositivos móviles. </w:t>
+      </w:r>
+      <w:r>
+        <w:t xml:space="preserve">Permitiendo proporcionar </w:t>
+      </w:r>
+      <w:r>
+        <w:t>un monitoreo constante del estado de los equipos.</w:t>
+      </w:r>
+    </w:p>
+    <w:p>
+      <w:r>
+        <w:t xml:space="preserve">En el caso de las empresas, las posibilidades de mejora se amplían significativamente gracias al uso del </w:t>
+      </w:r>
+      <w:proofErr w:type="spellStart"/>
+      <w:r>
+        <w:t>big</w:t>
+      </w:r>
+      <w:proofErr w:type="spellEnd"/>
+      <w:r>
+        <w:t xml:space="preserve"> data y la inteligencia artificial (IA). Estas tecnologías permiten la automatización de procesos, la reducción en los tiempos de ejecución, un aumento en la competitividad en el sector, mejoras en la gestión, entre otros beneficios.</w:t>
+      </w:r>
+    </w:p>
+    <w:p>
+      <w:r>
+        <w:t xml:space="preserve">Dado los rápidos cambios en los productos del mercado, no es viable establecer una producción en cadena de todos los artículos, ya que la oferta superaría la demanda. Es en este contexto que entran en juego las nuevas tecnologías; la IA se encarga de analizar la información relacionada con los movimientos del mercado contenida en el </w:t>
+      </w:r>
+      <w:proofErr w:type="spellStart"/>
+      <w:r>
+        <w:t>big</w:t>
+      </w:r>
+      <w:proofErr w:type="spellEnd"/>
+      <w:r>
+        <w:t xml:space="preserve"> data, generando resultados predictivos acerca de posibles acciones a tomar. Esto permite a las grandes empresas la oportunidad de aumentar sus resultados positivos.</w:t>
+      </w:r>
+    </w:p>
+    <w:p/>
+    <w:p>
+      <w:r>
+        <w:t>No solo llegan oportunidades, también retos como el acceso, costos, manejo</w:t>
+      </w:r>
+    </w:p>
+    <w:p/>
+    <w:p>
+      <w:r>
+        <w:t xml:space="preserve">Ingenieros como pieza de la adaptación </w:t>
+      </w:r>
+    </w:p>
+    <w:p/>
+    <w:p>
       <w:r>
         <w:lastRenderedPageBreak/>
-        <w:t xml:space="preserve">detallado de los hogares gracias al </w:t>
-      </w:r>
-      <w:r>
-        <w:t xml:space="preserve">vínculo </w:t>
-      </w:r>
-      <w:r>
-        <w:t xml:space="preserve">entre los </w:t>
-      </w:r>
-      <w:r>
-        <w:t>electrodomésticos</w:t>
-      </w:r>
-      <w:r>
-        <w:t xml:space="preserve"> y los dispositivos móviles propios, generando un monitoreo constante del estado de los equipos y en el caso de las empresas se amplía en gran medida las posibilidades de mejora proporcionadas</w:t>
-      </w:r>
-      <w:r>
-        <w:t>,</w:t>
-      </w:r>
-      <w:r>
-        <w:t xml:space="preserve"> como puede ser </w:t>
-      </w:r>
-      <w:r>
-        <w:t xml:space="preserve">mediante el uso del </w:t>
-      </w:r>
-      <w:proofErr w:type="spellStart"/>
-      <w:r>
-        <w:t>big</w:t>
-      </w:r>
-      <w:proofErr w:type="spellEnd"/>
-      <w:r>
-        <w:t xml:space="preserve"> data y la IA </w:t>
-      </w:r>
-      <w:r>
-        <w:t>se logra la</w:t>
-      </w:r>
-      <w:r>
-        <w:t xml:space="preserve"> automatización de procesos, reducción en tiempos de ejecución, </w:t>
-      </w:r>
-      <w:r>
-        <w:t xml:space="preserve">mayor </w:t>
-      </w:r>
-      <w:r>
-        <w:t xml:space="preserve">competitividad en el sector, mejoras en la gestión, entre otros. </w:t>
+        <w:t>Pero, ¿cómo lograr estos beneficios en Colombia y no solo para empresas grandes si no también para empresas medianas y pequeñas (PYMES)?</w:t>
       </w:r>
     </w:p>
     <w:p/>
-    <w:p>
-      <w:r>
-        <w:t xml:space="preserve">A lo largo de la historia se ha visto como las empresas que se han adaptado rápidamente a las innovaciones de las revoluciones industriales son las que se ven beneficiadas </w:t>
-      </w:r>
-      <w:r>
-        <w:t xml:space="preserve">en mayor medida, como nos exponen </w:t>
-      </w:r>
-      <w:r>
-        <w:t>George et al.</w:t>
-      </w:r>
-      <w:r>
-        <w:t xml:space="preserve"> [2] “</w:t>
-      </w:r>
-      <w:r>
-        <w:t>El ejemplo más conocido es el Modelo T de Henry Ford, cuya producción anual superó los 2 millones de automóviles en 1920. Esta segunda revolución manufacturera redujo el precio del Modelo T de 850 dólares en 1908 a 245 dólares en 1922</w:t>
-      </w:r>
-      <w:r>
-        <w:t xml:space="preserve">, </w:t>
-      </w:r>
-      <w:r>
-        <w:t>¡y Ford tenía más del 60% del mercado!</w:t>
-      </w:r>
-      <w:r>
-        <w:t xml:space="preserve">”. Donde es en esta segunda revolución que empresa Ford se vale de la nueva maquinaria con funcionamiento eléctrico para mejorar su producción. </w:t>
-      </w:r>
-      <w:r>
-        <w:t xml:space="preserve">Debido a los rápidos cambios en los productos del mercado, no se puede establecer una producción en cadena de todos los artículos ya que la oferta excedería la demanda, es allí donde entran las nuevas tecnologías, la IA se encarga de analizar la información relacionada con los movimientos del mercado contenida en el big data, arrojando resultados predictivos acerca de posibles acciones a tomar, llegando a que grandes empresas tengan la posibilidad </w:t>
-      </w:r>
-      <w:r>
-        <w:t>de incrementar sus resultados positivos.</w:t>
-      </w:r>
-    </w:p>
+    <w:p/>
     <w:p/>
     <w:p>
       <w:r>
@@ -701,7 +716,6 @@
         <w:rPr>
           <w:lang w:val="en-US"/>
         </w:rPr>
-        <w:lastRenderedPageBreak/>
         <w:t>[1] George, Michael L., Sr., Daniel K. Blackwell, Michael L. George Jr., and Dinesh Rajan. 2019. “THE PRODUCTIVITY CHALLENGE OF THE TWENTY-FIRST CENTURY.” Chap. 3 in Lean Six Sigma in the Age of Artificial Intelligence: Harnessing the Power of the Fourth Industrial Revolution. 1st ed. New York: McGraw-Hill Education. https://www-accessengineeringlibrary-com.udea.lookproxy.com/content/book/9781260135039/chapter/chapter3</w:t>
       </w:r>
     </w:p>

</xml_diff>

<commit_message>
Avance citas e introducción a retos
</commit_message>
<xml_diff>
--- a/Borrador Artículo Argumentativo.docx
+++ b/Borrador Artículo Argumentativo.docx
@@ -23,7 +23,7 @@
                     <pic:cNvPicPr/>
                   </pic:nvPicPr>
                   <pic:blipFill>
-                    <a:blip r:embed="rId4"/>
+                    <a:blip r:embed="rId5"/>
                     <a:stretch>
                       <a:fillRect/>
                     </a:stretch>
@@ -73,7 +73,7 @@
                     <pic:cNvPicPr/>
                   </pic:nvPicPr>
                   <pic:blipFill>
-                    <a:blip r:embed="rId5">
+                    <a:blip r:embed="rId6">
                       <a:extLst>
                         <a:ext uri="{28A0092B-C50C-407E-A947-70E740481C1C}">
                           <a14:useLocalDpi xmlns:a14="http://schemas.microsoft.com/office/drawing/2010/main" val="0"/>
@@ -128,7 +128,7 @@
                     <pic:cNvPicPr/>
                   </pic:nvPicPr>
                   <pic:blipFill>
-                    <a:blip r:embed="rId6"/>
+                    <a:blip r:embed="rId7"/>
                     <a:stretch>
                       <a:fillRect/>
                     </a:stretch>
@@ -173,7 +173,7 @@
                     <pic:cNvPicPr/>
                   </pic:nvPicPr>
                   <pic:blipFill>
-                    <a:blip r:embed="rId7"/>
+                    <a:blip r:embed="rId8"/>
                     <a:stretch>
                       <a:fillRect/>
                     </a:stretch>
@@ -222,7 +222,7 @@
                     <pic:cNvPicPr/>
                   </pic:nvPicPr>
                   <pic:blipFill>
-                    <a:blip r:embed="rId8"/>
+                    <a:blip r:embed="rId9"/>
                     <a:stretch>
                       <a:fillRect/>
                     </a:stretch>
@@ -264,7 +264,7 @@
                     <pic:cNvPicPr/>
                   </pic:nvPicPr>
                   <pic:blipFill>
-                    <a:blip r:embed="rId9"/>
+                    <a:blip r:embed="rId10"/>
                     <a:stretch>
                       <a:fillRect/>
                     </a:stretch>
@@ -307,7 +307,7 @@
                     <pic:cNvPicPr/>
                   </pic:nvPicPr>
                   <pic:blipFill>
-                    <a:blip r:embed="rId10"/>
+                    <a:blip r:embed="rId11"/>
                     <a:stretch>
                       <a:fillRect/>
                     </a:stretch>
@@ -350,7 +350,7 @@
                     <pic:cNvPicPr/>
                   </pic:nvPicPr>
                   <pic:blipFill>
-                    <a:blip r:embed="rId11"/>
+                    <a:blip r:embed="rId12"/>
                     <a:stretch>
                       <a:fillRect/>
                     </a:stretch>
@@ -392,7 +392,7 @@
                     <pic:cNvPicPr/>
                   </pic:nvPicPr>
                   <pic:blipFill>
-                    <a:blip r:embed="rId12"/>
+                    <a:blip r:embed="rId13"/>
                     <a:stretch>
                       <a:fillRect/>
                     </a:stretch>
@@ -444,6 +444,9 @@
       </w:r>
     </w:p>
     <w:p>
+      <w:pPr>
+        <w:ind w:firstLine="709"/>
+      </w:pPr>
       <w:r>
         <w:lastRenderedPageBreak/>
         <w:t>La sociedad colombiana se enfrenta a retos si desea incorporar tecnologías de la cuarta revolución industrial, donde se ven implicada la educación y capacitación de ingenieros</w:t>
@@ -452,8 +455,18 @@
         <w:t xml:space="preserve"> dentro de esta gran oportunidad de progreso para el país.</w:t>
       </w:r>
     </w:p>
-    <w:p/>
-    <w:p>
+    <w:p>
+      <w:pPr>
+        <w:ind w:firstLine="709"/>
+      </w:pPr>
+      <w:r>
+        <w:t>A lo largo de la historia, hemos observado cómo las empresas que se adaptan rápidamente a las innovaciones de las revoluciones industriales son las que obtienen los mayores beneficios, como lo destacan George et al. [1] “El ejemplo más conocido es el Modelo T de Henry Ford, cuya producción anual superó los 2 millones de automóviles en 1920. Esta segunda revolución manufacturera redujo el precio del Modelo T de 850 dólares en 1908 a 245 dólares en 1922, ¡y Ford tenía más del 60% del mercado!”. Fue durante esta segunda revolución que la empresa Ford aprovechó la nueva maquinaria de funcionamiento eléctrico para mejorar su producción, resaltándose un claro caso en el cual una empresa se adapta de una manera veloz y se logra aprovechar de los beneficios existentes.</w:t>
+      </w:r>
+    </w:p>
+    <w:p>
+      <w:pPr>
+        <w:ind w:firstLine="709"/>
+      </w:pPr>
       <w:r>
         <w:t xml:space="preserve">La cuarta revolución industrial trae consigo grandes desarrollos que permitirán impulsar la productividad en empresas y ejecución de labores cotidianas, gracias a las opciones tecnológicas como la inteligencia artificial (IA), </w:t>
       </w:r>
@@ -507,20 +520,10 @@
         <w:t>.</w:t>
       </w:r>
     </w:p>
-    <w:p/>
-    <w:p>
-      <w:r>
-        <w:t>A lo largo de la historia, hemos observado cómo las empresas que se adaptan rápidamente a las innovaciones de las revoluciones industriales son las que obtienen los mayores beneficios, como lo destacan George et al. [</w:t>
-      </w:r>
-      <w:r>
-        <w:t>1</w:t>
-      </w:r>
-      <w:r>
-        <w:t>] “El ejemplo más conocido es el Modelo T de Henry Ford, cuya producción anual superó los 2 millones de automóviles en 1920. Esta segunda revolución manufacturera redujo el precio del Modelo T de 850 dólares en 1908 a 245 dólares en 1922, ¡y Ford tenía más del 60% del mercado!”. Fue durante esta segunda revolución que la empresa Ford aprovechó la nueva maquinaria de funcionamiento eléctrico para mejorar su producción, resaltándose un claro caso en el cual una empresa se adapta de una manera veloz y se logra aprovechar de los beneficios existentes.</w:t>
-      </w:r>
-    </w:p>
-    <w:p/>
-    <w:p>
+    <w:p>
+      <w:pPr>
+        <w:ind w:firstLine="709"/>
+      </w:pPr>
       <w:r>
         <w:t>La aparición de las</w:t>
       </w:r>
@@ -582,56 +585,52 @@
         <w:t>tanto</w:t>
       </w:r>
       <w:r>
-        <w:t xml:space="preserve"> su conocimiento debe ser transitivo y no estático en el tiempo, permitiéndoles adquirir las facultades suficientes para darle manejo a las herramientas </w:t>
+        <w:t xml:space="preserve"> su conocimiento debe ser transitivo y no estático en el tiempo, permitiéndoles adquirir las facultades suficientes para darle manejo a las herramientas que se encuentren en su entorno</w:t>
+      </w:r>
+      <w:r>
+        <w:t xml:space="preserve">, por lo cual las bases de estos conocimientos deben ser construidas desde su formación inicial </w:t>
+      </w:r>
+      <w:r>
+        <w:t>ingenieril</w:t>
+      </w:r>
+      <w:r>
+        <w:t>,</w:t>
+      </w:r>
+      <w:r>
+        <w:t xml:space="preserve"> ya que este cambio al uso de las tecnologías en la manufactura es de forma </w:t>
+      </w:r>
+      <w:r>
+        <w:t>drástica y como afirman George et al. [</w:t>
+      </w:r>
+      <w:r>
+        <w:t>2</w:t>
+      </w:r>
+      <w:r>
+        <w:t>] “</w:t>
+      </w:r>
+      <w:r>
+        <w:t>…</w:t>
+      </w:r>
+      <w:r>
+        <w:t xml:space="preserve">Tras miles de años de trabajo manual, a finales del siglo XVIII se produjo un cambio </w:t>
       </w:r>
       <w:r>
         <w:lastRenderedPageBreak/>
-        <w:t>que se encuentren en su entorno</w:t>
-      </w:r>
-      <w:r>
-        <w:t xml:space="preserve">, por lo cual las bases de estos conocimientos deben ser construidas desde su formación inicial </w:t>
-      </w:r>
-      <w:r>
-        <w:t>ingenieril</w:t>
-      </w:r>
-      <w:r>
-        <w:t>,</w:t>
-      </w:r>
-      <w:r>
-        <w:t xml:space="preserve"> ya que este cambio al uso de las tecnologías en la manufactura es de forma </w:t>
-      </w:r>
-      <w:r>
-        <w:t>drástica y como afirman George et al. [</w:t>
-      </w:r>
-      <w:r>
-        <w:t>2</w:t>
-      </w:r>
-      <w:r>
-        <w:t>] “</w:t>
-      </w:r>
-      <w:r>
-        <w:t>…</w:t>
-      </w:r>
-      <w:r>
-        <w:t>Tras miles de años de trabajo manual, a finales del siglo XVIII se produjo un cambio repentino y radical que sólo puede calificarse de revolución.” haciendo referencia a la implementación de la IA</w:t>
+        <w:t>repentino y radical que sólo puede calificarse de revolución.” haciendo referencia a la implementación de la IA</w:t>
       </w:r>
       <w:r>
         <w:t xml:space="preserve"> que por consiguiente requiere aptitudes suficientes para su ejecución</w:t>
       </w:r>
       <w:r>
-        <w:t xml:space="preserve">. </w:t>
-      </w:r>
-    </w:p>
-    <w:p/>
-    <w:p>
-      <w:r>
-        <w:t xml:space="preserve">Gracias al auge de las tecnologías de la industria 4.0, es </w:t>
-      </w:r>
-      <w:r>
-        <w:t>necesario</w:t>
-      </w:r>
-      <w:r>
-        <w:t xml:space="preserve"> realizar adaptaciones que permitan aprovechar al máximo su potencial. En el ámbito doméstico, el </w:t>
+        <w:t>.</w:t>
+      </w:r>
+    </w:p>
+    <w:p>
+      <w:pPr>
+        <w:ind w:firstLine="709"/>
+      </w:pPr>
+      <w:r>
+        <w:t xml:space="preserve">Gracias al auge de las tecnologías de la industria 4.0, es necesario realizar adaptaciones que permitan aprovechar al máximo su potencial. En el ámbito doméstico, el </w:t>
       </w:r>
       <w:proofErr w:type="spellStart"/>
       <w:r>
@@ -639,16 +638,13 @@
       </w:r>
       <w:proofErr w:type="spellEnd"/>
       <w:r>
-        <w:t xml:space="preserve"> nos brinda la facilidad de tener un control más rápido y detallado de nuestros hogares, al establecer un vínculo entre los electrodomésticos y nuestros propios dispositivos móviles. </w:t>
-      </w:r>
-      <w:r>
-        <w:t xml:space="preserve">Permitiendo proporcionar </w:t>
-      </w:r>
-      <w:r>
-        <w:t>un monitoreo constante del estado de los equipos.</w:t>
-      </w:r>
-    </w:p>
-    <w:p>
+        <w:t xml:space="preserve"> nos brinda la facilidad de tener un control más rápido y detallado de nuestros hogares, al establecer un vínculo entre los electrodomésticos y nuestros propios dispositivos móviles. Permitiendo proporcionar un monitoreo constante del estado de los equipos.</w:t>
+      </w:r>
+    </w:p>
+    <w:p>
+      <w:pPr>
+        <w:ind w:firstLine="709"/>
+      </w:pPr>
       <w:r>
         <w:t xml:space="preserve">En el caso de las empresas, las posibilidades de mejora se amplían significativamente gracias al uso del </w:t>
       </w:r>
@@ -662,6 +658,9 @@
       </w:r>
     </w:p>
     <w:p>
+      <w:pPr>
+        <w:ind w:firstLine="709"/>
+      </w:pPr>
       <w:r>
         <w:t xml:space="preserve">Dado los rápidos cambios en los productos del mercado, no es viable establecer una producción en cadena de todos los artículos, ya que la oferta superaría la demanda. Es en este contexto que entran en juego las nuevas tecnologías; la IA se encarga de analizar la información relacionada con los movimientos del mercado contenida en el </w:t>
       </w:r>
@@ -674,40 +673,130 @@
         <w:t xml:space="preserve"> data, generando resultados predictivos acerca de posibles acciones a tomar. Esto permite a las grandes empresas la oportunidad de aumentar sus resultados positivos.</w:t>
       </w:r>
     </w:p>
-    <w:p/>
-    <w:p>
+    <w:p>
+      <w:pPr>
+        <w:ind w:firstLine="709"/>
+      </w:pPr>
+      <w:r>
+        <w:t>Los notables avances en el ámbito global plantean desafíos significativos para los países, y al enfocarnos en Colombia, podemos identificar algunos de los retos mencionados por Orejuela et al. [3]. Estos incluyen la necesidad de desarrollar nuevas competencias para el mundo laboral, abordar la cuestión del alcance de las pequeñas y medianas empresas (PYMES), fomentar perfiles profesionales híbridos y resolver deficiencias estructurales en el sistema educativo. Estos son solo algunos de los desafíos en los que me centraré posteriormente, complementándolos con otros que también se pueden identificar.</w:t>
+      </w:r>
+    </w:p>
+    <w:p>
+      <w:pPr>
+        <w:ind w:firstLine="709"/>
+      </w:pPr>
+      <w:r>
+        <w:lastRenderedPageBreak/>
+        <w:t xml:space="preserve"> en el caso de Colombia algunas empresas han logrado implementar estas tecnologías, pero estas son las grandes empresas, con mayores recursos y capacidad para solventar los gastos que acarrea su instalación, adaptación, uso y mantenimiento, debido a que en su mayoría PYMES no cuentan con el capital suficiente para incorporarlas en sus labores, como es expuesto por Valencia et al [3]: </w:t>
+      </w:r>
+    </w:p>
+    <w:p>
+      <w:pPr>
+        <w:ind w:left="680" w:right="680"/>
+        <w:mirrorIndents/>
+        <w:rPr>
+          <w:sz w:val="20"/>
+          <w:szCs w:val="20"/>
+        </w:rPr>
+      </w:pPr>
+      <w:r>
+        <w:rPr>
+          <w:sz w:val="20"/>
+          <w:szCs w:val="20"/>
+        </w:rPr>
+        <w:t>En Colombia, muchas empresas han apuntado por implementar tecnologías emergentes en sus compañías para así alcanzar un mejor posicionamiento en el mercado, sin embargo, al investigar sobre el tipo de tecnología que manejan actualmente algunos empresarios de PYMES observamos que sólo el 10% maneja impresoras 3D, mientras que para el uso de Big Data es del 20% y para internet de las cosas hubo un porcentaje del 40%, lo que nos lleva a analizar según las 10 PYMES encuestadas, por causa del bajo nivel de capital del que disponen estas en comparación con otras empresas de la industria, son muy pocas las que cuentan con un desarrollo tecnológico más avanzado como el de las impresoras 3D, la mayoría cuentan con un modelo más tradicional como lo es internet de las cosas y la Big Data.</w:t>
+      </w:r>
+    </w:p>
+    <w:p>
+      <w:pPr>
+        <w:ind w:firstLine="709"/>
+      </w:pPr>
+    </w:p>
+    <w:p>
+      <w:pPr>
+        <w:ind w:firstLine="709"/>
+      </w:pPr>
       <w:r>
         <w:t>No solo llegan oportunidades, también retos como el acceso, costos, manejo</w:t>
       </w:r>
     </w:p>
-    <w:p/>
-    <w:p>
+    <w:p>
+      <w:pPr>
+        <w:ind w:firstLine="709"/>
+      </w:pPr>
+    </w:p>
+    <w:p>
+      <w:pPr>
+        <w:ind w:firstLine="709"/>
+      </w:pPr>
       <w:r>
         <w:t xml:space="preserve">Ingenieros como pieza de la adaptación </w:t>
       </w:r>
     </w:p>
-    <w:p/>
-    <w:p>
-      <w:r>
-        <w:lastRenderedPageBreak/>
+    <w:p>
+      <w:pPr>
+        <w:ind w:firstLine="709"/>
+      </w:pPr>
+    </w:p>
+    <w:p>
+      <w:pPr>
+        <w:ind w:firstLine="709"/>
+      </w:pPr>
+      <w:r>
         <w:t>Pero, ¿cómo lograr estos beneficios en Colombia y no solo para empresas grandes si no también para empresas medianas y pequeñas (PYMES)?</w:t>
       </w:r>
     </w:p>
-    <w:p/>
-    <w:p/>
-    <w:p/>
-    <w:p>
+    <w:p>
+      <w:pPr>
+        <w:ind w:firstLine="709"/>
+      </w:pPr>
+    </w:p>
+    <w:p>
+      <w:pPr>
+        <w:ind w:firstLine="709"/>
+      </w:pPr>
+    </w:p>
+    <w:p>
+      <w:pPr>
+        <w:ind w:firstLine="709"/>
+      </w:pPr>
+    </w:p>
+    <w:p>
+      <w:pPr>
+        <w:ind w:firstLine="709"/>
+      </w:pPr>
       <w:r>
         <w:t xml:space="preserve"> </w:t>
       </w:r>
     </w:p>
-    <w:p/>
-    <w:p/>
-    <w:p/>
-    <w:p/>
-    <w:p/>
-    <w:p>
-      <w:pPr>
+    <w:p>
+      <w:pPr>
+        <w:ind w:firstLine="709"/>
+      </w:pPr>
+    </w:p>
+    <w:p>
+      <w:pPr>
+        <w:ind w:firstLine="709"/>
+      </w:pPr>
+    </w:p>
+    <w:p>
+      <w:pPr>
+        <w:ind w:firstLine="709"/>
+      </w:pPr>
+    </w:p>
+    <w:p>
+      <w:pPr>
+        <w:ind w:firstLine="709"/>
+      </w:pPr>
+    </w:p>
+    <w:p>
+      <w:pPr>
+        <w:ind w:firstLine="709"/>
+      </w:pPr>
+    </w:p>
+    <w:p>
+      <w:pPr>
+        <w:ind w:firstLine="709"/>
         <w:rPr>
           <w:lang w:val="en-US"/>
         </w:rPr>
@@ -721,6 +810,7 @@
     </w:p>
     <w:p>
       <w:pPr>
+        <w:ind w:firstLine="709"/>
         <w:rPr>
           <w:lang w:val="en-US"/>
         </w:rPr>
@@ -728,11 +818,12 @@
     </w:p>
     <w:p>
       <w:pPr>
+        <w:ind w:firstLine="709"/>
         <w:rPr>
           <w:lang w:val="en-US"/>
         </w:rPr>
       </w:pPr>
-      <w:hyperlink r:id="rId13" w:history="1">
+      <w:hyperlink r:id="rId14" w:history="1">
         <w:r>
           <w:rPr>
             <w:rStyle w:val="Hipervnculo"/>
@@ -1507,4 +1598,16 @@
     </a:ext>
   </a:extLst>
 </a:theme>
+</file>
+
+<file path=customXml/item1.xml><?xml version="1.0" encoding="utf-8"?>
+<b:Sources xmlns:b="http://schemas.openxmlformats.org/officeDocument/2006/bibliography" xmlns="http://schemas.openxmlformats.org/officeDocument/2006/bibliography" SelectedStyle="\APASixthEditionOfficeOnline.xsl" StyleName="APA" Version="6"/>
+</file>
+
+<file path=customXml/itemProps1.xml><?xml version="1.0" encoding="utf-8"?>
+<ds:datastoreItem xmlns:ds="http://schemas.openxmlformats.org/officeDocument/2006/customXml" ds:itemID="{8AD303FF-79AC-4E7C-A8BC-6C51176F87B9}">
+  <ds:schemaRefs>
+    <ds:schemaRef ds:uri="http://schemas.openxmlformats.org/officeDocument/2006/bibliography"/>
+  </ds:schemaRefs>
+</ds:datastoreItem>
 </file>
</xml_diff>

<commit_message>
pequeño avance y reestructuración
</commit_message>
<xml_diff>
--- a/Borrador Artículo Argumentativo.docx
+++ b/Borrador Artículo Argumentativo.docx
@@ -460,7 +460,19 @@
         <w:ind w:firstLine="709"/>
       </w:pPr>
       <w:r>
-        <w:t>A lo largo de la historia, hemos observado cómo las empresas que se adaptan rápidamente a las innovaciones de las revoluciones industriales son las que obtienen los mayores beneficios, como lo destacan George et al. [1] “El ejemplo más conocido es el Modelo T de Henry Ford, cuya producción anual superó los 2 millones de automóviles en 1920. Esta segunda revolución manufacturera redujo el precio del Modelo T de 850 dólares en 1908 a 245 dólares en 1922, ¡y Ford tenía más del 60% del mercado!”. Fue durante esta segunda revolución que la empresa Ford aprovechó la nueva maquinaria de funcionamiento eléctrico para mejorar su producción, resaltándose un claro caso en el cual una empresa se adapta de una manera veloz y se logra aprovechar de los beneficios existentes.</w:t>
+        <w:t>A lo largo de la historia, hemos observado c</w:t>
+      </w:r>
+      <w:r>
+        <w:t>o</w:t>
+      </w:r>
+      <w:r>
+        <w:t xml:space="preserve">mo las empresas que se adaptan rápidamente a las innovaciones de las revoluciones industriales son las que obtienen los mayores beneficios, como lo destacan George et al. [1] “El ejemplo más conocido es el Modelo T de Henry Ford, cuya producción anual superó los 2 millones de automóviles en 1920. Esta segunda revolución manufacturera redujo el precio del Modelo T de 850 dólares en 1908 a 245 dólares en 1922, ¡y Ford tenía más del 60% del mercado!”. Fue durante esta segunda revolución que la empresa Ford aprovechó la nueva maquinaria </w:t>
+      </w:r>
+      <w:r>
+        <w:t>con</w:t>
+      </w:r>
+      <w:r>
+        <w:t xml:space="preserve"> funcionamiento eléctrico para mejorar su producción, resaltándose un claro caso en el cual una empresa se adapta de una manera veloz y se logra aprovechar de los beneficios existentes.</w:t>
       </w:r>
     </w:p>
     <w:p>
@@ -531,76 +543,42 @@
         <w:t xml:space="preserve"> tecnologías de la industria 4.0 representa cambios en las herramientas empleadas para la solución de problemas</w:t>
       </w:r>
       <w:r>
-        <w:t>,</w:t>
-      </w:r>
-      <w:r>
-        <w:t xml:space="preserve"> dispositivos</w:t>
-      </w:r>
-      <w:r>
-        <w:t xml:space="preserve"> l</w:t>
-      </w:r>
-      <w:r>
-        <w:t>o</w:t>
-      </w:r>
-      <w:r>
-        <w:t>s cuales</w:t>
-      </w:r>
-      <w:r>
-        <w:t xml:space="preserve"> poseen un funcionamiento propio</w:t>
-      </w:r>
-      <w:r>
-        <w:t xml:space="preserve"> e independiente entre sí, </w:t>
-      </w:r>
-      <w:r>
-        <w:t>de modo que</w:t>
-      </w:r>
-      <w:r>
-        <w:t xml:space="preserve"> se requiere un conocimiento previo para lograr </w:t>
-      </w:r>
-      <w:r>
-        <w:t xml:space="preserve">operarlo de </w:t>
-      </w:r>
-      <w:r>
-        <w:t>manera</w:t>
-      </w:r>
-      <w:r>
-        <w:t xml:space="preserve"> exitosa y eficiente</w:t>
-      </w:r>
-      <w:r>
         <w:t>.</w:t>
       </w:r>
       <w:r>
-        <w:t xml:space="preserve"> Los ingenieros se pueden catalogar como piezas fundamentales </w:t>
-      </w:r>
-      <w:r>
-        <w:t xml:space="preserve">en el cambio de una sociedad en la </w:t>
-      </w:r>
-      <w:r>
-        <w:t>transición entre las eras del desarrollo gracias a su capacidad de innovación y resolución de problemas</w:t>
-      </w:r>
-      <w:r>
-        <w:t xml:space="preserve">, por lo </w:t>
-      </w:r>
-      <w:r>
-        <w:t>tanto</w:t>
-      </w:r>
-      <w:r>
-        <w:t xml:space="preserve"> su conocimiento debe ser transitivo y no estático en el tiempo, permitiéndoles adquirir las facultades suficientes para darle manejo a las herramientas que se encuentren en su entorno</w:t>
-      </w:r>
-      <w:r>
-        <w:t xml:space="preserve">, por lo cual las bases de estos conocimientos deben ser construidas desde su formación inicial </w:t>
-      </w:r>
-      <w:r>
-        <w:t>ingenieril</w:t>
-      </w:r>
-      <w:r>
-        <w:t>,</w:t>
-      </w:r>
-      <w:r>
-        <w:t xml:space="preserve"> ya que este cambio al uso de las tecnologías en la manufactura es de forma </w:t>
-      </w:r>
-      <w:r>
-        <w:t>drástica y como afirman George et al. [</w:t>
+        <w:t xml:space="preserve"> </w:t>
+      </w:r>
+      <w:r>
+        <w:t>Estos dispositivos poseen un funcionamiento propio e independiente entre sí, lo que requiere un conocimiento previo para operarlos de manera exitosa y eficiente. En este contexto, los ingenieros desempeñan un papel fundamental en la transformación de la sociedad durante la transición entre las eras del desarrollo, gracias a su capacidad para la innovación y resolución de problemas.</w:t>
+      </w:r>
+      <w:r>
+        <w:t xml:space="preserve"> </w:t>
+      </w:r>
+    </w:p>
+    <w:p>
+      <w:pPr>
+        <w:ind w:firstLine="709"/>
+      </w:pPr>
+      <w:r>
+        <w:t xml:space="preserve">El conocimiento de los ingenieros debe ser transitorio y no estático en el tiempo, permitiéndoles </w:t>
+      </w:r>
+      <w:r>
+        <w:t>adaptar su conocimiento gracias a la adquisición de</w:t>
+      </w:r>
+      <w:r>
+        <w:t xml:space="preserve"> habilidades necesarias para manejar las herramientas presentes en su entorno. La transición al uso de tecnologías en la manufactura </w:t>
+      </w:r>
+      <w:r>
+        <w:t>se da de forma</w:t>
+      </w:r>
+      <w:r>
+        <w:t xml:space="preserve"> drástica, como señalan</w:t>
+      </w:r>
+      <w:r>
+        <w:t xml:space="preserve"> </w:t>
+      </w:r>
+      <w:r>
+        <w:t>George et al. [</w:t>
       </w:r>
       <w:r>
         <w:t>2</w:t>
@@ -619,7 +597,10 @@
         <w:t>repentino y radical que sólo puede calificarse de revolución.” haciendo referencia a la implementación de la IA</w:t>
       </w:r>
       <w:r>
-        <w:t xml:space="preserve"> que por consiguiente requiere aptitudes suficientes para su ejecución</w:t>
+        <w:t xml:space="preserve"> que requiere aptitudes suficientes para su </w:t>
+      </w:r>
+      <w:r>
+        <w:t>instauración</w:t>
       </w:r>
       <w:r>
         <w:t>.</w:t>
@@ -630,7 +611,7 @@
         <w:ind w:firstLine="709"/>
       </w:pPr>
       <w:r>
-        <w:t xml:space="preserve">Gracias al auge de las tecnologías de la industria 4.0, es necesario realizar adaptaciones que permitan aprovechar al máximo su potencial. En el ámbito doméstico, el </w:t>
+        <w:t>El auge de las tecnologías de la industria 4.0 demanda adaptaciones para aprovechar su máximo potencial. En el ámbito doméstico, el Internet de las Cosas (</w:t>
       </w:r>
       <w:proofErr w:type="spellStart"/>
       <w:r>
@@ -638,15 +619,15 @@
       </w:r>
       <w:proofErr w:type="spellEnd"/>
       <w:r>
-        <w:t xml:space="preserve"> nos brinda la facilidad de tener un control más rápido y detallado de nuestros hogares, al establecer un vínculo entre los electrodomésticos y nuestros propios dispositivos móviles. Permitiendo proporcionar un monitoreo constante del estado de los equipos.</w:t>
-      </w:r>
-    </w:p>
-    <w:p>
-      <w:pPr>
-        <w:ind w:firstLine="709"/>
-      </w:pPr>
-      <w:r>
-        <w:t xml:space="preserve">En el caso de las empresas, las posibilidades de mejora se amplían significativamente gracias al uso del </w:t>
+        <w:t>) facilita un control más rápido y detallado de nuestros hogares al vincular electrodomésticos con dispositivos móviles. Esto posibilita un monitoreo constante del estado de los equipos.</w:t>
+      </w:r>
+    </w:p>
+    <w:p>
+      <w:pPr>
+        <w:ind w:firstLine="709"/>
+      </w:pPr>
+      <w:r>
+        <w:t xml:space="preserve">En el ámbito empresarial, el uso del </w:t>
       </w:r>
       <w:proofErr w:type="spellStart"/>
       <w:r>
@@ -654,15 +635,41 @@
       </w:r>
       <w:proofErr w:type="spellEnd"/>
       <w:r>
-        <w:t xml:space="preserve"> data y la inteligencia artificial (IA). Estas tecnologías permiten la automatización de procesos, la reducción en los tiempos de ejecución, un aumento en la competitividad en el sector, mejoras en la gestión, entre otros beneficios.</w:t>
-      </w:r>
-    </w:p>
-    <w:p>
-      <w:pPr>
-        <w:ind w:firstLine="709"/>
-      </w:pPr>
-      <w:r>
-        <w:t xml:space="preserve">Dado los rápidos cambios en los productos del mercado, no es viable establecer una producción en cadena de todos los artículos, ya que la oferta superaría la demanda. Es en este contexto que entran en juego las nuevas tecnologías; la IA se encarga de analizar la información relacionada con los movimientos del mercado contenida en el </w:t>
+        <w:t xml:space="preserve"> data y la inteligencia artificial (IA) amplía significativamente las posibilidades de mejora. Estas tecnologías permiten la automatización de procesos, reducción de tiempos de ejecución, aumento de la competitividad en el sector y mejoras en la gestión, entre otros beneficios.</w:t>
+      </w:r>
+    </w:p>
+    <w:p>
+      <w:pPr>
+        <w:ind w:firstLine="709"/>
+      </w:pPr>
+      <w:r>
+        <w:t xml:space="preserve">Cuando se busca implementar la industria 4.0 con el propósito de automatizar o sistematizar tareas, es crucial considerar si la labor en cuestión realmente puede beneficiarse de dicha implementación. Es decir, se debe evaluar si la tarea </w:t>
+      </w:r>
+      <w:r>
+        <w:t xml:space="preserve">se </w:t>
+      </w:r>
+      <w:r>
+        <w:t>ejecutar</w:t>
+      </w:r>
+      <w:r>
+        <w:t>á</w:t>
+      </w:r>
+      <w:r>
+        <w:t xml:space="preserve"> de manera continua y repetitiva, siguiendo patrones idénticos o similares en cada acción. Esto es fundamental para aprovechar eficazmente los recursos de maquinaria invertidos, ya que no tiene sentido adaptar la IA a un trabajo que se realizará en </w:t>
+      </w:r>
+      <w:r>
+        <w:t>pocas</w:t>
+      </w:r>
+      <w:r>
+        <w:t xml:space="preserve"> ocasiones y bajo condiciones muy específicas. En este caso, se estaría desaprovechando una porción significativa de la capacidad de la herramienta en un área extremadamente limitada.</w:t>
+      </w:r>
+    </w:p>
+    <w:p>
+      <w:pPr>
+        <w:ind w:firstLine="709"/>
+      </w:pPr>
+      <w:r>
+        <w:t xml:space="preserve">Debido a los rápidos cambios en los productos del mercado, establecer una producción en cadena de todos los artículos no es viable, ya que la oferta superaría la demanda. En este contexto, las nuevas tecnologías, especialmente la IA, analizan la información del mercado contenida en el </w:t>
       </w:r>
       <w:proofErr w:type="spellStart"/>
       <w:r>
@@ -670,23 +677,50 @@
       </w:r>
       <w:proofErr w:type="spellEnd"/>
       <w:r>
-        <w:t xml:space="preserve"> data, generando resultados predictivos acerca de posibles acciones a tomar. Esto permite a las grandes empresas la oportunidad de aumentar sus resultados positivos.</w:t>
-      </w:r>
-    </w:p>
-    <w:p>
-      <w:pPr>
-        <w:ind w:firstLine="709"/>
-      </w:pPr>
-      <w:r>
-        <w:t>Los notables avances en el ámbito global plantean desafíos significativos para los países, y al enfocarnos en Colombia, podemos identificar algunos de los retos mencionados por Orejuela et al. [3]. Estos incluyen la necesidad de desarrollar nuevas competencias para el mundo laboral, abordar la cuestión del alcance de las pequeñas y medianas empresas (PYMES), fomentar perfiles profesionales híbridos y resolver deficiencias estructurales en el sistema educativo. Estos son solo algunos de los desafíos en los que me centraré posteriormente, complementándolos con otros que también se pueden identificar.</w:t>
-      </w:r>
-    </w:p>
-    <w:p>
-      <w:pPr>
-        <w:ind w:firstLine="709"/>
-      </w:pPr>
+        <w:t xml:space="preserve"> data, generando resultados predictivos sobre posibles acciones a tomar. Esto brinda a las grandes empresas la oportunidad de aumentar sus resultados positivos.</w:t>
+      </w:r>
+    </w:p>
+    <w:p>
+      <w:pPr>
+        <w:ind w:firstLine="709"/>
+      </w:pPr>
+      <w:r>
+        <w:t>Los notables avances en el ámbito global presentan desafíos significativos para los países. Al enfocarnos en Colombia, podemos identificar algunos retos,</w:t>
+      </w:r>
+      <w:r>
+        <w:t xml:space="preserve"> tales como una parte de los mencionados </w:t>
+      </w:r>
+      <w:r>
+        <w:t xml:space="preserve">por Orejuela et al. [3]. Estos incluyen la necesidad de </w:t>
+      </w:r>
       <w:r>
         <w:lastRenderedPageBreak/>
+        <w:t xml:space="preserve">desarrollar nuevas competencias para el mundo laboral, abordar </w:t>
+      </w:r>
+      <w:r>
+        <w:t>el</w:t>
+      </w:r>
+      <w:r>
+        <w:t xml:space="preserve"> alcance </w:t>
+      </w:r>
+      <w:r>
+        <w:t>para</w:t>
+      </w:r>
+      <w:r>
+        <w:t xml:space="preserve"> pequeñas y medianas empresas (PYMES), fomentar perfiles profesionales híbridos y resolver deficiencias estructurales en el sistema educativo. Estos son solo algunos de los desafíos en los que me centraré posteriormente</w:t>
+      </w:r>
+      <w:r>
+        <w:t>.</w:t>
+      </w:r>
+      <w:r>
+        <w:t xml:space="preserve"> Adicionalmente, complementaré con retos tales como la capacidad para cubrir los gastos implicados y el conocimiento necesario para hacer un uso óptimo de las tecnologías.</w:t>
+      </w:r>
+    </w:p>
+    <w:p>
+      <w:pPr>
+        <w:ind w:firstLine="709"/>
+      </w:pPr>
+      <w:r>
         <w:t xml:space="preserve"> en el caso de Colombia algunas empresas han logrado implementar estas tecnologías, pero estas son las grandes empresas, con mayores recursos y capacidad para solventar los gastos que acarrea su instalación, adaptación, uso y mantenimiento, debido a que en su mayoría PYMES no cuentan con el capital suficiente para incorporarlas en sus labores, como es expuesto por Valencia et al [3]: </w:t>
       </w:r>
     </w:p>
@@ -742,8 +776,13 @@
       <w:pPr>
         <w:ind w:firstLine="709"/>
       </w:pPr>
-      <w:r>
-        <w:t>Pero, ¿cómo lograr estos beneficios en Colombia y no solo para empresas grandes si no también para empresas medianas y pequeñas (PYMES)?</w:t>
+      <w:proofErr w:type="gramStart"/>
+      <w:r>
+        <w:t>Pero,</w:t>
+      </w:r>
+      <w:proofErr w:type="gramEnd"/>
+      <w:r>
+        <w:t xml:space="preserve"> ¿cómo lograr estos beneficios en Colombia y no solo para empresas grandes si no también para empresas medianas y pequeñas (PYMES)?</w:t>
       </w:r>
     </w:p>
     <w:p>

</xml_diff>

<commit_message>
Avance 1 enfocado a PYMES
</commit_message>
<xml_diff>
--- a/Borrador Artículo Argumentativo.docx
+++ b/Borrador Artículo Argumentativo.docx
@@ -977,19 +977,7 @@
         <w:t>aquel comprometido con la eficiencia en la adaptación de tecnologías o un grupo de ingenieros dispuestos. Gracias a su formación en el área, estarían capacitados para generar ajustes que tengan una cobertura general para las PYMES, requiriendo solo modificaciones leves según los requisitos específicos de cada empresa.</w:t>
       </w:r>
       <w:r>
-        <w:t xml:space="preserve"> Esto permitirá la</w:t>
-      </w:r>
-      <w:r>
-        <w:t xml:space="preserve"> integración eficaz y accesible</w:t>
-      </w:r>
-      <w:r>
-        <w:t xml:space="preserve"> de las </w:t>
-      </w:r>
-      <w:r>
-        <w:t>tecnologías específicas de la industria</w:t>
-      </w:r>
-      <w:r>
-        <w:t>.</w:t>
+        <w:t xml:space="preserve"> Esto permitirá la integración eficaz y accesible de las tecnologías específicas de la industria.</w:t>
       </w:r>
     </w:p>
     <w:p>
@@ -1061,13 +1049,7 @@
         <w:ind w:firstLine="709"/>
       </w:pPr>
       <w:r>
-        <w:t xml:space="preserve">Se abrirá un amplio abanico de oportunidades laborales, todas ellas requiriendo conocimientos </w:t>
-      </w:r>
-      <w:r>
-        <w:t>nunca</w:t>
-      </w:r>
-      <w:r>
-        <w:t xml:space="preserve"> vistos o reestructurados para adaptarse a la época. Algunos de estos campos incluyen ciberseguridad, sostenibilidad y medio ambiente, automatización y </w:t>
+        <w:t xml:space="preserve">Se abrirá un amplio abanico de oportunidades laborales, todas ellas requiriendo conocimientos nunca vistos o reestructurados para adaptarse a la época. Algunos de estos campos incluyen ciberseguridad, sostenibilidad y medio ambiente, automatización y </w:t>
       </w:r>
       <w:r>
         <w:t>robótica</w:t>
@@ -1131,58 +1113,110 @@
     <w:p>
       <w:pPr>
         <w:ind w:firstLine="709"/>
-      </w:pPr>
+        <w:rPr>
+          <w:lang w:val="en-US"/>
+        </w:rPr>
+      </w:pPr>
+      <w:proofErr w:type="spellStart"/>
       <w:proofErr w:type="gramStart"/>
       <w:r>
+        <w:rPr>
+          <w:lang w:val="en-US"/>
+        </w:rPr>
         <w:lastRenderedPageBreak/>
-        <w:t>Conclusión :</w:t>
+        <w:t>Conclusión</w:t>
+      </w:r>
+      <w:proofErr w:type="spellEnd"/>
+      <w:r>
+        <w:rPr>
+          <w:lang w:val="en-US"/>
+        </w:rPr>
+        <w:t xml:space="preserve"> :</w:t>
       </w:r>
       <w:proofErr w:type="gramEnd"/>
       <w:r>
-        <w:t xml:space="preserve"> pendiente</w:t>
-      </w:r>
-    </w:p>
-    <w:p>
-      <w:pPr>
-        <w:ind w:firstLine="709"/>
-      </w:pPr>
-    </w:p>
-    <w:p>
-      <w:pPr>
-        <w:ind w:firstLine="709"/>
-      </w:pPr>
-    </w:p>
-    <w:p>
-      <w:pPr>
-        <w:ind w:firstLine="709"/>
-      </w:pPr>
-      <w:r>
+        <w:rPr>
+          <w:lang w:val="en-US"/>
+        </w:rPr>
         <w:t xml:space="preserve"> </w:t>
       </w:r>
-    </w:p>
-    <w:p>
-      <w:pPr>
-        <w:ind w:firstLine="709"/>
-      </w:pPr>
-    </w:p>
-    <w:p>
-      <w:pPr>
-        <w:ind w:firstLine="709"/>
-      </w:pPr>
-    </w:p>
-    <w:p>
-      <w:pPr>
-        <w:ind w:firstLine="709"/>
-      </w:pPr>
-    </w:p>
-    <w:p>
-      <w:pPr>
-        <w:ind w:firstLine="709"/>
-      </w:pPr>
-    </w:p>
-    <w:p>
-      <w:pPr>
-        <w:ind w:firstLine="709"/>
+      <w:proofErr w:type="spellStart"/>
+      <w:r>
+        <w:rPr>
+          <w:lang w:val="en-US"/>
+        </w:rPr>
+        <w:t>pendiente</w:t>
+      </w:r>
+      <w:proofErr w:type="spellEnd"/>
+    </w:p>
+    <w:p>
+      <w:pPr>
+        <w:ind w:firstLine="709"/>
+        <w:rPr>
+          <w:lang w:val="en-US"/>
+        </w:rPr>
+      </w:pPr>
+    </w:p>
+    <w:p>
+      <w:pPr>
+        <w:ind w:firstLine="709"/>
+        <w:rPr>
+          <w:lang w:val="en-US"/>
+        </w:rPr>
+      </w:pPr>
+    </w:p>
+    <w:p>
+      <w:pPr>
+        <w:ind w:firstLine="709"/>
+        <w:rPr>
+          <w:lang w:val="en-US"/>
+        </w:rPr>
+      </w:pPr>
+      <w:r>
+        <w:rPr>
+          <w:lang w:val="en-US"/>
+        </w:rPr>
+        <w:t xml:space="preserve"> </w:t>
+      </w:r>
+    </w:p>
+    <w:p>
+      <w:pPr>
+        <w:ind w:firstLine="709"/>
+        <w:rPr>
+          <w:lang w:val="en-US"/>
+        </w:rPr>
+      </w:pPr>
+    </w:p>
+    <w:p>
+      <w:pPr>
+        <w:ind w:firstLine="709"/>
+        <w:rPr>
+          <w:lang w:val="en-US"/>
+        </w:rPr>
+      </w:pPr>
+    </w:p>
+    <w:p>
+      <w:pPr>
+        <w:ind w:firstLine="709"/>
+        <w:rPr>
+          <w:lang w:val="en-US"/>
+        </w:rPr>
+      </w:pPr>
+    </w:p>
+    <w:p>
+      <w:pPr>
+        <w:ind w:firstLine="709"/>
+        <w:rPr>
+          <w:lang w:val="en-US"/>
+        </w:rPr>
+      </w:pPr>
+    </w:p>
+    <w:p>
+      <w:pPr>
+        <w:ind w:firstLine="709"/>
+        <w:rPr>
+          <w:lang w:val="en-US"/>
+        </w:rPr>
       </w:pPr>
     </w:p>
     <w:p>
@@ -1230,7 +1264,92 @@
           <w:lang w:val="en-US"/>
         </w:rPr>
       </w:pPr>
-    </w:p>
+      <w:proofErr w:type="spellStart"/>
+      <w:r>
+        <w:rPr>
+          <w:lang w:val="en-US"/>
+        </w:rPr>
+        <w:t>Párrafos</w:t>
+      </w:r>
+      <w:proofErr w:type="spellEnd"/>
+      <w:r>
+        <w:rPr>
+          <w:lang w:val="en-US"/>
+        </w:rPr>
+        <w:t xml:space="preserve"> para </w:t>
+      </w:r>
+      <w:proofErr w:type="spellStart"/>
+      <w:r>
+        <w:rPr>
+          <w:lang w:val="en-US"/>
+        </w:rPr>
+        <w:t>complementar</w:t>
+      </w:r>
+      <w:proofErr w:type="spellEnd"/>
+      <w:r>
+        <w:rPr>
+          <w:lang w:val="en-US"/>
+        </w:rPr>
+        <w:t>:</w:t>
+      </w:r>
+    </w:p>
+    <w:p>
+      <w:pPr>
+        <w:ind w:firstLine="709"/>
+      </w:pPr>
+      <w:r>
+        <w:t>La aparición de las tecnologías de la industria 4.0 representa cambios en las herramientas empleadas para la solución de problemas.</w:t>
+      </w:r>
+      <w:r>
+        <w:t xml:space="preserve"> Estos dispositivos poseen un funcionamiento propio e independiente entre sí, lo que requiere un conocimiento previo para operarlos de manera exitosa y eficiente. En este contexto, los ingenieros desempeñan un papel fundamental en la transformación de la sociedad durante la transición entre las eras del desarrollo, gracias a su capacidad para la innovación y resolución de problemas.</w:t>
+      </w:r>
+      <w:r>
+        <w:t xml:space="preserve"> </w:t>
+      </w:r>
+    </w:p>
+    <w:p/>
+    <w:p>
+      <w:pPr>
+        <w:ind w:firstLine="709"/>
+      </w:pPr>
+      <w:r>
+        <w:lastRenderedPageBreak/>
+        <w:t xml:space="preserve">Cuando se busca implementar la industria 4.0 con el propósito de automatizar o sistematizar tareas, es crucial considerar si la labor en cuestión realmente puede beneficiarse de dicha implementación. Es decir, se debe evaluar si la tarea </w:t>
+      </w:r>
+      <w:r>
+        <w:t xml:space="preserve">se </w:t>
+      </w:r>
+      <w:r>
+        <w:t>ejecutar</w:t>
+      </w:r>
+      <w:r>
+        <w:t>á</w:t>
+      </w:r>
+      <w:r>
+        <w:t xml:space="preserve"> de manera continua y repetitiva, siguiendo patrones idénticos o similares en cada acción. Esto es fundamental para aprovechar eficazmente los recursos de maquinaria invertidos, ya que no tiene sentido adaptar la IA a un trabajo que se realizará en </w:t>
+      </w:r>
+      <w:r>
+        <w:t>pocas</w:t>
+      </w:r>
+      <w:r>
+        <w:t xml:space="preserve"> ocasiones y bajo condiciones muy específicas. En este caso, se estaría desaprovechando una porción significativa de la capacidad de la herramienta en un área extremadamente limitada.</w:t>
+      </w:r>
+    </w:p>
+    <w:p>
+      <w:pPr>
+        <w:ind w:firstLine="709"/>
+      </w:pPr>
+      <w:r>
+        <w:t xml:space="preserve">Debido a los rápidos cambios en los productos del mercado, establecer una producción en cadena de todos los artículos no es viable, ya que la oferta superaría la demanda. </w:t>
+      </w:r>
+      <w:r>
+        <w:t>En un contexto donde la producción en cadena de todos los artículos no es viable, las nuevas tecnologías, como la IA, desempeñan un papel crucial al analizar la información del mercado y ofrecer perspectivas predictivas que pueden guiar decisiones estratégicas</w:t>
+      </w:r>
+      <w:r>
+        <w:t xml:space="preserve"> brindando la oportunidad de aumentar los resultados positivos. Estos rápidos cambios no solo se ven reflejados en la eficiencia productiva, sino que también reflejan una necesidad global de múltiples adaptaciones.</w:t>
+      </w:r>
+    </w:p>
+    <w:p/>
     <w:sectPr>
       <w:pgSz w:w="12240" w:h="15840" w:code="1"/>
       <w:pgMar w:top="1440" w:right="1440" w:bottom="1440" w:left="1440" w:header="709" w:footer="709" w:gutter="0"/>

</xml_diff>

<commit_message>
Introducción, conclusión y párrafos finales
</commit_message>
<xml_diff>
--- a/Borrador Artículo Argumentativo.docx
+++ b/Borrador Artículo Argumentativo.docx
@@ -1350,6 +1350,18 @@
       </w:r>
     </w:p>
     <w:p/>
+    <w:p/>
+    <w:p>
+      <w:r>
+        <w:rPr>
+          <w:highlight w:val="cyan"/>
+        </w:rPr>
+        <w:t>Las PYMES no pueden dejarse afectar, opacar o degradar por el hecho de que hay empresas catalogadas como las lideres, como el caso mencionado al inicio, si no que deben velar por su desarrollo autónomo</w:t>
+      </w:r>
+      <w:r>
+        <w:t xml:space="preserve"> </w:t>
+      </w:r>
+    </w:p>
     <w:sectPr>
       <w:pgSz w:w="12240" w:h="15840" w:code="1"/>
       <w:pgMar w:top="1440" w:right="1440" w:bottom="1440" w:left="1440" w:header="709" w:footer="709" w:gutter="0"/>

</xml_diff>